<commit_message>
added submission date to my assignment
</commit_message>
<xml_diff>
--- a/MY assignment.docx
+++ b/MY assignment.docx
@@ -20,10 +20,12 @@
         <w:t xml:space="preserve">Student of </w:t>
       </w:r>
       <w:proofErr w:type="spellStart"/>
+      <w:proofErr w:type="gramStart"/>
       <w:r>
         <w:t>ned</w:t>
       </w:r>
       <w:proofErr w:type="spellEnd"/>
+      <w:proofErr w:type="gramEnd"/>
       <w:r>
         <w:t xml:space="preserve"> university 1</w:t>
       </w:r>
@@ -36,8 +38,16 @@
       <w:r>
         <w:t xml:space="preserve"> year </w:t>
       </w:r>
+    </w:p>
+    <w:p>
+      <w:r>
+        <w:t>Submission date 24</w:t>
+      </w:r>
       <w:bookmarkStart w:id="0" w:name="_GoBack"/>
       <w:bookmarkEnd w:id="0"/>
+      <w:r>
+        <w:t>-10-2024</w:t>
+      </w:r>
     </w:p>
     <w:sectPr>
       <w:pgSz w:w="12240" w:h="15840"/>

</xml_diff>